<commit_message>
finished statistics, final release
</commit_message>
<xml_diff>
--- a/Documentation/OWASP Report.docx
+++ b/Documentation/OWASP Report.docx
@@ -128,23 +128,6 @@
           <w:szCs w:val="28"/>
           <w:lang w:val="en-US"/>
         </w:rPr>
-        <w:t xml:space="preserve"> //</w:t>
-      </w:r>
-      <w:r>
-        <w:rPr>
-          <w:color w:val="FF0000"/>
-          <w:sz w:val="28"/>
-          <w:szCs w:val="28"/>
-          <w:lang w:val="en-US"/>
-        </w:rPr>
-        <w:t>Clarify more where its used</w:t>
-      </w:r>
-      <w:r>
-        <w:rPr>
-          <w:sz w:val="28"/>
-          <w:szCs w:val="28"/>
-          <w:lang w:val="en-US"/>
-        </w:rPr>
         <w:br/>
       </w:r>
     </w:p>
@@ -202,25 +185,7 @@
           <w:lang w:val="en-US"/>
         </w:rPr>
         <w:br/>
-        <w:t xml:space="preserve">To avoid them, we are hashing the passwords with </w:t>
-      </w:r>
-      <w:proofErr w:type="spellStart"/>
-      <w:r>
-        <w:rPr>
-          <w:sz w:val="28"/>
-          <w:szCs w:val="28"/>
-          <w:lang w:val="en-US"/>
-        </w:rPr>
-        <w:t>BCrypt</w:t>
-      </w:r>
-      <w:proofErr w:type="spellEnd"/>
-      <w:r>
-        <w:rPr>
-          <w:sz w:val="28"/>
-          <w:szCs w:val="28"/>
-          <w:lang w:val="en-US"/>
-        </w:rPr>
-        <w:t xml:space="preserve">, which is currently the industry </w:t>
+        <w:t xml:space="preserve">To avoid them, we are hashing the passwords with BCrypt, which is currently the industry </w:t>
       </w:r>
       <w:r>
         <w:rPr>
@@ -785,25 +750,7 @@
           <w:lang w:val="en-US"/>
         </w:rPr>
         <w:br/>
-        <w:t>To prevent this, usage of 2</w:t>
-      </w:r>
-      <w:proofErr w:type="gramStart"/>
-      <w:r>
-        <w:rPr>
-          <w:sz w:val="28"/>
-          <w:szCs w:val="28"/>
-          <w:lang w:val="en-US"/>
-        </w:rPr>
-        <w:t>FA(</w:t>
-      </w:r>
-      <w:proofErr w:type="gramEnd"/>
-      <w:r>
-        <w:rPr>
-          <w:sz w:val="28"/>
-          <w:szCs w:val="28"/>
-          <w:lang w:val="en-US"/>
-        </w:rPr>
-        <w:t>2 factor authentication) is advised, as well as security checks against weak passwords (top 10000 worst passwords)</w:t>
+        <w:t>To prevent this, usage of 2FA(2 factor authentication) is advised, as well as security checks against weak passwords (top 10000 worst passwords)</w:t>
       </w:r>
     </w:p>
     <w:p>
@@ -2317,21 +2264,7 @@
                 <w:lang w:val="en-US"/>
               </w:rPr>
               <w:lastRenderedPageBreak/>
-              <w:t xml:space="preserve">A10: </w:t>
-            </w:r>
-            <w:proofErr w:type="gramStart"/>
-            <w:r>
-              <w:rPr>
-                <w:lang w:val="en-US"/>
-              </w:rPr>
-              <w:t>Server side</w:t>
-            </w:r>
-            <w:proofErr w:type="gramEnd"/>
-            <w:r>
-              <w:rPr>
-                <w:lang w:val="en-US"/>
-              </w:rPr>
-              <w:t xml:space="preserve"> request forgery</w:t>
+              <w:t>A10: Server side request forgery</w:t>
             </w:r>
           </w:p>
         </w:tc>

</xml_diff>